<commit_message>
Remove description char validation rule
</commit_message>
<xml_diff>
--- a/Hackathon.docx
+++ b/Hackathon.docx
@@ -14,114 +14,82 @@
           <w:b/>
           <w:bCs/>
         </w:rPr>
-        <w:t xml:space="preserve">Uzasadnienie: Na jakie potrzeby/problem odpowiada Wasze rozwiązanie? W jaki sposób wpisuje się w temat </w:t>
-      </w:r>
-      <w:proofErr w:type="spellStart"/>
-      <w:r>
-        <w:rPr>
-          <w:b/>
-          <w:bCs/>
-        </w:rPr>
-        <w:t>Hack</w:t>
-      </w:r>
-      <w:proofErr w:type="spellEnd"/>
-      <w:r>
-        <w:rPr>
-          <w:b/>
-          <w:bCs/>
-        </w:rPr>
+        <w:t>Uzasadnienie: Na jakie potrzeby/problem odpowiada Wasze rozwiązanie? W jaki sposób wpisuje się w temat Hack Heroes 2022?</w:t>
+      </w:r>
+    </w:p>
+    <w:p>
+      <w:r>
+        <w:t>TEMAT EDYCJI 2022: OBYWATELE</w:t>
+      </w:r>
+    </w:p>
+    <w:p>
+      <w:r>
+        <w:t>Tegoroczny temat jest bardzo szeroki - projekty mogą dotyczyć aktywności społecznej i obywatelskiej, relacji obywatel - władza, a także praw i obowiązków obywateli. Przykładowo: wolontariat, pomoc sąsiedzka lub koleżeńska, organizacja zbiórek, budżety obywatelskie, współpraca z samorządem, obywatelska kontrola władzy rządowej / samorządowej, oddolne inicjatywy społeczne. Liczymy na Was!</w:t>
+      </w:r>
+    </w:p>
+    <w:p/>
+    <w:p>
+      <w:r>
+        <w:t xml:space="preserve">Nasze rozwiązanie odpowiada na szeroki zakres potrzeb, zaczynając od </w:t>
+      </w:r>
+      <w:r>
+        <w:t xml:space="preserve">drobnych, </w:t>
+      </w:r>
+      <w:r>
+        <w:t xml:space="preserve">sąsiedzkich spraw, takich jak np. koszenie trawnika, aż po poważne, </w:t>
+      </w:r>
+      <w:r>
+        <w:t xml:space="preserve">długoterminowe </w:t>
+      </w:r>
+      <w:r>
+        <w:t>zlecenia</w:t>
+      </w:r>
+      <w:r>
+        <w:t xml:space="preserve"> – przykładowo </w:t>
+      </w:r>
+      <w:r>
+        <w:t xml:space="preserve">pomoc w </w:t>
+      </w:r>
+      <w:r>
+        <w:t>przeprowadzce</w:t>
+      </w:r>
+      <w:r>
+        <w:t xml:space="preserve">. </w:t>
+      </w:r>
+      <w:r>
+        <w:t xml:space="preserve">Trud </w:t>
+      </w:r>
+      <w:r>
+        <w:t xml:space="preserve">samotności czy </w:t>
+      </w:r>
+      <w:r>
+        <w:t xml:space="preserve">braku osób </w:t>
+      </w:r>
+      <w:r>
+        <w:t>chętnych do pomocy to</w:t>
+      </w:r>
+      <w:r>
+        <w:t xml:space="preserve"> jeden z problemów </w:t>
+      </w:r>
+      <w:r>
+        <w:t xml:space="preserve">współczesnego świata – a my chcemy </w:t>
+      </w:r>
+      <w:r>
+        <w:t xml:space="preserve">znaleźć </w:t>
+      </w:r>
+      <w:r>
+        <w:t>jego</w:t>
+      </w:r>
+      <w:r>
         <w:t xml:space="preserve"> </w:t>
       </w:r>
-      <w:proofErr w:type="spellStart"/>
-      <w:r>
-        <w:rPr>
-          <w:b/>
-          <w:bCs/>
-        </w:rPr>
-        <w:t>Heroes</w:t>
-      </w:r>
-      <w:proofErr w:type="spellEnd"/>
-      <w:r>
-        <w:rPr>
-          <w:b/>
-          <w:bCs/>
-        </w:rPr>
-        <w:t xml:space="preserve"> 2022?</w:t>
-      </w:r>
-    </w:p>
-    <w:p>
-      <w:r>
-        <w:t>TEMAT EDYCJI 2022: OBYWATELE</w:t>
-      </w:r>
-    </w:p>
-    <w:p>
-      <w:r>
-        <w:t>Tegoroczny temat jest bardzo szeroki - projekty mogą dotyczyć aktywności społecznej i obywatelskiej, relacji obywatel - władza, a także praw i obowiązków obywateli. Przykładowo: wolontariat, pomoc sąsiedzka lub koleżeńska, organizacja zbiórek, budżety obywatelskie, współpraca z samorządem, obywatelska kontrola władzy rządowej / samorządowej, oddolne inicjatywy społeczne. Liczymy na Was!</w:t>
-      </w:r>
-    </w:p>
-    <w:p/>
-    <w:p>
-      <w:r>
-        <w:t xml:space="preserve">Nasze rozwiązanie odpowiada na szeroki zakres potrzeb, zaczynając od </w:t>
-      </w:r>
-      <w:r>
-        <w:t xml:space="preserve">drobnych, </w:t>
-      </w:r>
-      <w:r>
-        <w:t xml:space="preserve">sąsiedzkich spraw, takich jak np. koszenie trawnika, aż po poważne, </w:t>
-      </w:r>
-      <w:r>
-        <w:t xml:space="preserve">długoterminowe </w:t>
-      </w:r>
-      <w:r>
-        <w:t>zlecenia</w:t>
-      </w:r>
-      <w:r>
-        <w:t xml:space="preserve"> – przykładowo </w:t>
-      </w:r>
-      <w:r>
-        <w:t xml:space="preserve">pomoc w </w:t>
-      </w:r>
-      <w:r>
-        <w:t>przeprowadzce</w:t>
+      <w:r>
+        <w:t>rozwiązanie</w:t>
       </w:r>
       <w:r>
         <w:t xml:space="preserve">. </w:t>
       </w:r>
       <w:r>
-        <w:t xml:space="preserve">Trud </w:t>
-      </w:r>
-      <w:r>
-        <w:t xml:space="preserve">samotności czy </w:t>
-      </w:r>
-      <w:r>
-        <w:t xml:space="preserve">braku osób </w:t>
-      </w:r>
-      <w:r>
-        <w:t>chętnych do pomocy to</w:t>
-      </w:r>
-      <w:r>
-        <w:t xml:space="preserve"> jeden z problemów </w:t>
-      </w:r>
-      <w:r>
-        <w:t xml:space="preserve">współczesnego świata – a my chcemy </w:t>
-      </w:r>
-      <w:r>
-        <w:t xml:space="preserve">znaleźć </w:t>
-      </w:r>
-      <w:r>
-        <w:t>jego</w:t>
-      </w:r>
-      <w:r>
-        <w:t xml:space="preserve"> </w:t>
-      </w:r>
-      <w:r>
-        <w:t>rozwiązanie</w:t>
-      </w:r>
-      <w:r>
-        <w:t xml:space="preserve">. </w:t>
-      </w:r>
-      <w:r>
         <w:t>Uważam</w:t>
       </w:r>
       <w:r>
@@ -152,10 +120,7 @@
         <w:t xml:space="preserve">często pod znakiem zapytania. </w:t>
       </w:r>
       <w:r>
-        <w:t>N</w:t>
-      </w:r>
-      <w:r>
-        <w:t>asze rozwiązanie ma na celu pomóc ludziom w ich codziennych potrzebach,</w:t>
+        <w:t>Nasze rozwiązanie ma na celu pomóc ludziom w ich codziennych potrzebach,</w:t>
       </w:r>
       <w:r>
         <w:t xml:space="preserve"> jak i propagować ideę </w:t>
@@ -173,37 +138,10 @@
         <w:t xml:space="preserve"> z ponadczasowych form umacniania relacji międzyludzkich.</w:t>
       </w:r>
       <w:r>
-        <w:t xml:space="preserve"> </w:t>
-      </w:r>
-      <w:r>
-        <w:t xml:space="preserve">Aplikacje służące do zamawiania jedzenia czy transportu są w dzisiejszych czasach bardzo popularne. Nas, jako zespół, bardzo dziwi fakt, że taka sama aplikacja, ale polegająca na „zamawianiu pomocy”, nie jest jedną z zainstalowanych na naszych telefonach. Dlatego stworzyliśmy </w:t>
-      </w:r>
-      <w:proofErr w:type="spellStart"/>
-      <w:r>
-        <w:t>HelpNow</w:t>
-      </w:r>
-      <w:proofErr w:type="spellEnd"/>
-      <w:r>
-        <w:t xml:space="preserve"> </w:t>
-      </w:r>
-      <w:r>
-        <w:t xml:space="preserve">– </w:t>
-      </w:r>
-      <w:proofErr w:type="spellStart"/>
-      <w:r>
-        <w:t>help</w:t>
-      </w:r>
-      <w:proofErr w:type="spellEnd"/>
-      <w:r>
-        <w:t xml:space="preserve"> (ang. ‘pomoc’) oraz </w:t>
-      </w:r>
-      <w:proofErr w:type="spellStart"/>
-      <w:r>
-        <w:t>now</w:t>
-      </w:r>
-      <w:proofErr w:type="spellEnd"/>
-      <w:r>
-        <w:t xml:space="preserve"> (ang. ‘teraz’)</w:t>
+        <w:t xml:space="preserve"> Aplikacje służące do zamawiania jedzenia czy transportu są w dzisiejszych czasach bardzo popularne. Nas, jako zespół, bardzo dziwi fakt, że taka sama aplikacja, ale polegająca na „zamawianiu pomocy”, nie jest jedną z zainstalowanych na naszych telefonach. Dlatego stworzyliśmy HelpNow </w:t>
+      </w:r>
+      <w:r>
+        <w:t>– help (ang. ‘pomoc’) oraz now (ang. ‘teraz’)</w:t>
       </w:r>
       <w:r>
         <w:t>.</w:t>
@@ -229,53 +167,35 @@
     </w:p>
     <w:p>
       <w:r>
-        <w:t xml:space="preserve">Wykorzystaliśmy </w:t>
-      </w:r>
-      <w:proofErr w:type="spellStart"/>
-      <w:r>
-        <w:t>React</w:t>
-      </w:r>
-      <w:proofErr w:type="spellEnd"/>
-      <w:r>
-        <w:t xml:space="preserve"> w połączeniu z </w:t>
-      </w:r>
-      <w:proofErr w:type="spellStart"/>
-      <w:r>
-        <w:t>TypeScriptem</w:t>
-      </w:r>
-      <w:proofErr w:type="spellEnd"/>
-      <w:r>
-        <w:t xml:space="preserve">. Aplikacja opiera się na platformie </w:t>
-      </w:r>
-      <w:proofErr w:type="spellStart"/>
-      <w:r>
-        <w:t>Firebase</w:t>
-      </w:r>
-      <w:proofErr w:type="spellEnd"/>
-      <w:r>
-        <w:t xml:space="preserve"> – </w:t>
-      </w:r>
-      <w:proofErr w:type="spellStart"/>
-      <w:r>
-        <w:t>Firestore</w:t>
-      </w:r>
-      <w:proofErr w:type="spellEnd"/>
-      <w:r>
-        <w:t xml:space="preserve"> oraz </w:t>
-      </w:r>
-      <w:proofErr w:type="spellStart"/>
-      <w:r>
-        <w:t>Firebase</w:t>
-      </w:r>
-      <w:proofErr w:type="spellEnd"/>
+        <w:t>Wykorzystaliśmy React w połączeniu z TypeScriptem</w:t>
+      </w:r>
+      <w:r>
+        <w:t>. Aplikacja opiera się na platformie Firebase</w:t>
+      </w:r>
+      <w:r>
+        <w:t xml:space="preserve"> – Firestore oraz </w:t>
+      </w:r>
+      <w:r>
+        <w:t>Firebase Authentication</w:t>
+      </w:r>
+      <w:r>
+        <w:t>.</w:t>
+      </w:r>
       <w:r>
         <w:t xml:space="preserve"> </w:t>
       </w:r>
-      <w:proofErr w:type="spellStart"/>
-      <w:r>
-        <w:t>Authentication</w:t>
-      </w:r>
-      <w:proofErr w:type="spellEnd"/>
+      <w:r>
+        <w:t xml:space="preserve">Nowoczesny design aplikacji został uzyskany dzięki zastosowaniu </w:t>
+      </w:r>
+      <w:r>
+        <w:t>Chakra</w:t>
+      </w:r>
+      <w:r>
+        <w:t xml:space="preserve"> </w:t>
+      </w:r>
+      <w:r>
+        <w:t>UI</w:t>
+      </w:r>
       <w:r>
         <w:t>.</w:t>
       </w:r>
@@ -283,21 +203,7 @@
         <w:t xml:space="preserve"> </w:t>
       </w:r>
       <w:r>
-        <w:t xml:space="preserve">Nowoczesny design aplikacji został uzyskany dzięki zastosowaniu </w:t>
-      </w:r>
-      <w:proofErr w:type="spellStart"/>
-      <w:r>
-        <w:t>Chakra</w:t>
-      </w:r>
-      <w:proofErr w:type="spellEnd"/>
-      <w:r>
-        <w:t xml:space="preserve"> </w:t>
-      </w:r>
-      <w:r>
-        <w:t>UI</w:t>
-      </w:r>
-      <w:r>
-        <w:t>.</w:t>
+        <w:t>Za hosting odpowiada Netlify.</w:t>
       </w:r>
     </w:p>
     <w:p/>
@@ -322,187 +228,6 @@
       </w:r>
     </w:p>
     <w:p>
-      <w:r>
-        <w:t xml:space="preserve">Aplikacja polega na tworzeniu „postów z zapytaniem o pomoc”. </w:t>
-      </w:r>
-      <w:r>
-        <w:t xml:space="preserve">W takowym poście podaje się takie informacje, jak opis problemu, </w:t>
-      </w:r>
-      <w:r>
-        <w:t>lokalizacja</w:t>
-      </w:r>
-      <w:r>
-        <w:t xml:space="preserve">, stopień zagrożenia, czy nawet informacja </w:t>
-      </w:r>
-      <w:r>
-        <w:t>o tym</w:t>
-      </w:r>
-      <w:r>
-        <w:t xml:space="preserve">, czy jesteśmy skorzy </w:t>
-      </w:r>
-      <w:r>
-        <w:t xml:space="preserve">do </w:t>
-      </w:r>
-      <w:r>
-        <w:t xml:space="preserve">zapłaty </w:t>
-      </w:r>
-      <w:r>
-        <w:t>drobnego wynagrodzenia.</w:t>
-      </w:r>
-      <w:r>
-        <w:t xml:space="preserve"> </w:t>
-      </w:r>
-      <w:r>
-        <w:t>Po utworzeniu</w:t>
-      </w:r>
-      <w:r>
-        <w:t xml:space="preserve"> </w:t>
-      </w:r>
-      <w:r>
-        <w:t xml:space="preserve">takiego ogłoszenia </w:t>
-      </w:r>
-      <w:r>
-        <w:t>jest on</w:t>
-      </w:r>
-      <w:r>
-        <w:t>o</w:t>
-      </w:r>
-      <w:r>
-        <w:t xml:space="preserve"> widoczn</w:t>
-      </w:r>
-      <w:r>
-        <w:t xml:space="preserve">e </w:t>
-      </w:r>
-      <w:r>
-        <w:t xml:space="preserve">dla pozostałych użytkowników. </w:t>
-      </w:r>
-      <w:r>
-        <w:t xml:space="preserve">Zapytania o pomoc są podzielone na różne sekcje – od tych, które znajdują się najbliżej, aż po te, które są najnowsze. </w:t>
-      </w:r>
-      <w:r>
-        <w:t xml:space="preserve">Kiedy utworzymy taką prośbę, </w:t>
-      </w:r>
-      <w:r>
-        <w:t xml:space="preserve">inni użytkownicy </w:t>
-      </w:r>
-      <w:r>
-        <w:t>mogą deklarować swoje wsparcie</w:t>
-      </w:r>
-      <w:r>
-        <w:t>.</w:t>
-      </w:r>
-      <w:r>
-        <w:t xml:space="preserve"> </w:t>
-      </w:r>
-      <w:r>
-        <w:t xml:space="preserve">Po zadeklarowaniu </w:t>
-      </w:r>
-      <w:r>
-        <w:t>pomocy</w:t>
-      </w:r>
-      <w:r>
-        <w:t xml:space="preserve"> takowe posty </w:t>
-      </w:r>
-      <w:r>
-        <w:t xml:space="preserve">wyświetlają się w </w:t>
-      </w:r>
-      <w:r>
-        <w:t xml:space="preserve">oddzielnej </w:t>
-      </w:r>
-      <w:r>
-        <w:t>sekcji</w:t>
-      </w:r>
-      <w:r>
-        <w:t xml:space="preserve">. </w:t>
-      </w:r>
-      <w:r>
-        <w:t xml:space="preserve">Osoby, które </w:t>
-      </w:r>
-      <w:r>
-        <w:t>zgłosiły</w:t>
-      </w:r>
-      <w:r>
-        <w:t xml:space="preserve"> chęć </w:t>
-      </w:r>
-      <w:r>
-        <w:t xml:space="preserve">pomocy, </w:t>
-      </w:r>
-      <w:r>
-        <w:t xml:space="preserve">mogą </w:t>
-      </w:r>
-      <w:r>
-        <w:t xml:space="preserve">zadzwonić do </w:t>
-      </w:r>
-      <w:r>
-        <w:t xml:space="preserve">osoby potrzebującej </w:t>
-      </w:r>
-      <w:r>
-        <w:t xml:space="preserve">– widoczny jest jej numer telefonu (ale </w:t>
-      </w:r>
-      <w:r>
-        <w:t>tylko dla osób</w:t>
-      </w:r>
-      <w:r>
-        <w:t>, któr</w:t>
-      </w:r>
-      <w:r>
-        <w:t>e</w:t>
-      </w:r>
-      <w:r>
-        <w:t xml:space="preserve"> zadeklarowa</w:t>
-      </w:r>
-      <w:r>
-        <w:t xml:space="preserve">ły </w:t>
-      </w:r>
-      <w:r>
-        <w:t>pomoc)</w:t>
-      </w:r>
-      <w:r>
-        <w:t xml:space="preserve">. </w:t>
-      </w:r>
-      <w:r>
-        <w:t xml:space="preserve">Gdy dane zlecenie zostanie wykonane lub znajdzie się wystarczająca liczba osób </w:t>
-      </w:r>
-      <w:r>
-        <w:t xml:space="preserve">chętne </w:t>
-      </w:r>
-      <w:r>
-        <w:t xml:space="preserve">wziąć w nim udział, autor </w:t>
-      </w:r>
-      <w:r>
-        <w:t xml:space="preserve">może </w:t>
-      </w:r>
-      <w:r>
-        <w:lastRenderedPageBreak/>
-        <w:t>oznaczyć go jako wykonan</w:t>
-      </w:r>
-      <w:r>
-        <w:t>e</w:t>
-      </w:r>
-      <w:r>
-        <w:t>. Wtedy zniknie on z ogólnej tablicy ogłoszeń</w:t>
-      </w:r>
-      <w:r>
-        <w:t xml:space="preserve"> oraz przeniesie się </w:t>
-      </w:r>
-      <w:r>
-        <w:t xml:space="preserve">do </w:t>
-      </w:r>
-      <w:r>
-        <w:t xml:space="preserve">oddzielnej sekcji – zarówno u </w:t>
-      </w:r>
-      <w:r>
-        <w:t xml:space="preserve">autora, jak i </w:t>
-      </w:r>
-      <w:r>
-        <w:t>„pomocników”.</w:t>
-      </w:r>
-      <w:r>
-        <w:t xml:space="preserve"> </w:t>
-      </w:r>
-    </w:p>
-    <w:p/>
-    <w:p>
       <w:pPr>
         <w:rPr>
           <w:b/>
@@ -510,6 +235,16 @@
         </w:rPr>
       </w:pPr>
       <w:r>
+        <w:t xml:space="preserve">Aplikacja polega na tworzeniu „postów z zapytaniem o pomoc”. W takowym poście podaje się takie informacje, jak opis problemu, lokalizacja, stopień zagrożenia, czy nawet informacja o tym, czy jesteśmy skorzy do zapłaty drobnego wynagrodzenia. Po utworzeniu takiego ogłoszenia jest ono widoczne dla pozostałych użytkowników. Zapytania o pomoc są podzielone na różne sekcje – od tych, które znajdują się najbliżej, aż po te, które są najnowsze. Kiedy utworzymy taką prośbę, inni użytkownicy mogą deklarować swoje wsparcie. Po zadeklarowaniu pomocy takowe posty wyświetlają się w oddzielnej sekcji. Osoby, które zgłosiły chęć pomocy, mogą zadzwonić do osoby potrzebującej – widoczny jest jej numer telefonu (ale tylko dla osób, które zadeklarowały pomoc). Gdy dane zlecenie zostanie wykonane lub znajdzie się wystarczająca liczba osób chętna wziąć w nim udział, autor może oznaczyć je jako wykonane. Wtedy zniknie ono z ogólnej tablicy ogłoszeń oraz przeniesie się do </w:t>
+      </w:r>
+      <w:r>
+        <w:lastRenderedPageBreak/>
+        <w:t>oddzielnej sekcji – zarówno u autora, jak i „pomocników”.</w:t>
+      </w:r>
+      <w:r>
+        <w:t>oddzielnej sekcji – zarówno u autora, jak i „pomocników”.</w:t>
+      </w:r>
+      <w:r>
         <w:rPr>
           <w:b/>
           <w:bCs/>
@@ -580,31 +315,18 @@
       <w:r>
         <w:t>Kolejną sprawą byłby tzw. „</w:t>
       </w:r>
-      <w:proofErr w:type="spellStart"/>
-      <w:r>
-        <w:t>emergency</w:t>
-      </w:r>
-      <w:proofErr w:type="spellEnd"/>
+      <w:r>
+        <w:t>emergency but</w:t>
+      </w:r>
+      <w:r>
+        <w:t xml:space="preserve">ton” </w:t>
+      </w:r>
+      <w:r>
+        <w:t>–</w:t>
+      </w:r>
       <w:r>
         <w:t xml:space="preserve"> </w:t>
       </w:r>
-      <w:proofErr w:type="spellStart"/>
-      <w:r>
-        <w:t>but</w:t>
-      </w:r>
-      <w:r>
-        <w:t>ton</w:t>
-      </w:r>
-      <w:proofErr w:type="spellEnd"/>
-      <w:r>
-        <w:t xml:space="preserve">” </w:t>
-      </w:r>
-      <w:r>
-        <w:t>–</w:t>
-      </w:r>
-      <w:r>
-        <w:t xml:space="preserve"> </w:t>
-      </w:r>
       <w:r>
         <w:t>przycisk nagłej pomocy</w:t>
       </w:r>
@@ -618,15 +340,7 @@
         <w:t xml:space="preserve">, którzy </w:t>
       </w:r>
       <w:r>
-        <w:t xml:space="preserve">byliby akurat dostępni, otrzymaliby powiadomienie </w:t>
-      </w:r>
-      <w:proofErr w:type="spellStart"/>
-      <w:r>
-        <w:t>push</w:t>
-      </w:r>
-      <w:proofErr w:type="spellEnd"/>
-      <w:r>
-        <w:t xml:space="preserve"> o </w:t>
+        <w:t xml:space="preserve">byliby akurat dostępni, otrzymaliby powiadomienie push o </w:t>
       </w:r>
       <w:r>
         <w:t xml:space="preserve">wyjątkowej sytuacji. </w:t>
@@ -682,114 +396,9 @@
     </w:p>
     <w:p>
       <w:r>
-        <w:t xml:space="preserve">Fundamentalnym ryzykiem, jak i naszą obawą, jest </w:t>
-      </w:r>
-      <w:r>
-        <w:t xml:space="preserve">możliwość wystąpienia pewnych błędów i niedociągnięć, </w:t>
-      </w:r>
-      <w:r>
-        <w:t>których nie zdążyliśmy znaleźć i załatać ze względu</w:t>
-      </w:r>
-      <w:r>
-        <w:t xml:space="preserve"> na ograniczony czas. </w:t>
-      </w:r>
-      <w:r>
-        <w:t>Inną sprawą jest brak moderacji –</w:t>
-      </w:r>
-      <w:r>
-        <w:t xml:space="preserve"> </w:t>
-      </w:r>
-      <w:r>
-        <w:t xml:space="preserve">ale </w:t>
-      </w:r>
-      <w:r>
-        <w:t>fakt, że użytkownicy mogą mieć niekoniecznie dobre zamiary</w:t>
-      </w:r>
-      <w:r>
-        <w:t>,</w:t>
-      </w:r>
-      <w:r>
-        <w:t xml:space="preserve"> jest </w:t>
-      </w:r>
-      <w:r>
-        <w:t xml:space="preserve">jednak </w:t>
-      </w:r>
-      <w:r>
-        <w:t>niezależny od nas</w:t>
-      </w:r>
-      <w:r>
-        <w:t xml:space="preserve"> – jest to nieunikniony prob</w:t>
-      </w:r>
-      <w:r>
-        <w:t xml:space="preserve">lem. </w:t>
-      </w:r>
-      <w:r>
-        <w:t>Na szczęście</w:t>
-      </w:r>
-      <w:r>
-        <w:t xml:space="preserve">, jeżeli chodzi o </w:t>
-      </w:r>
-      <w:r>
-        <w:t>z</w:t>
-      </w:r>
-      <w:r>
-        <w:t>a</w:t>
-      </w:r>
-      <w:r>
-        <w:t xml:space="preserve">angażowanie innych podmiotów, nie jest </w:t>
-      </w:r>
-      <w:r>
-        <w:t xml:space="preserve">to problemem w naszym przypadku – aplikacja </w:t>
-      </w:r>
-      <w:r>
-        <w:t xml:space="preserve">jest napędza tylko i wyłącznie przez użytkowników </w:t>
-      </w:r>
-      <w:r>
-        <w:t>i nie wymaga ponoszenia jakichkolwiek kosztów</w:t>
-      </w:r>
-      <w:r>
-        <w:t xml:space="preserve"> – jest w pełni darmow</w:t>
-      </w:r>
-      <w:r>
-        <w:t>a – zarówno dla użytkowników, jak i przy obecnej skali dla nas</w:t>
-      </w:r>
-      <w:r>
-        <w:t xml:space="preserve"> (</w:t>
-      </w:r>
-      <w:r>
-        <w:t xml:space="preserve">darmowa wersja </w:t>
-      </w:r>
-      <w:proofErr w:type="spellStart"/>
-      <w:r>
-        <w:t>Firebase</w:t>
-      </w:r>
-      <w:proofErr w:type="spellEnd"/>
-      <w:r>
-        <w:t xml:space="preserve"> umożliwia aż </w:t>
-      </w:r>
-      <w:r>
-        <w:t xml:space="preserve">50 tysięcy </w:t>
-      </w:r>
-      <w:r>
-        <w:t>odczytów na dzień, co jest</w:t>
-      </w:r>
-      <w:r>
-        <w:t xml:space="preserve"> znacząc</w:t>
-      </w:r>
-      <w:r>
-        <w:t xml:space="preserve">ym </w:t>
-      </w:r>
-      <w:r>
-        <w:t>przerostem możliwości nad wymagania</w:t>
-      </w:r>
-      <w:r>
-        <w:t>)</w:t>
-      </w:r>
-      <w:r>
-        <w:t>.</w:t>
-      </w:r>
-    </w:p>
-    <w:p/>
+        <w:t>Fundamentalnym ryzykiem, jak i naszą obawą, jest możliwość wystąpienia pewnych błędów i niedociągnięć, których nie zdążyliśmy znaleźć i załatać ze względu na ograniczony czas. Inną sprawą jest brak moderacji – ale fakt, że użytkownicy mogą mieć niekoniecznie dobre zamiary, jest jednak niezależny od nas – jest to nieunikniony problem. Na szczęście, jeżeli chodzi o zaangażowanie innych podmiotów, nie jest to problemem w naszym przypadku – aplikacja jest napędzana tylko i wyłącznie przez użytkowników i nie wymaga ponoszenia jakichkolwiek kosztów – jest w pełni darmowa – zarówno dla użytkowników, jak i przy obecnej skali dla nas (darmowa wersja Firebase umożliwia aż 50 tysięcy odczytów na dzień, co jest znaczącym przerostem możliwości nad wymagania).</w:t>
+      </w:r>
+    </w:p>
     <w:p>
       <w:pPr>
         <w:rPr>
@@ -866,13 +475,7 @@
         <w:t>skupiając się na jak największym samorozwoju – nie tylko pod względem technologicznym</w:t>
       </w:r>
       <w:r>
-        <w:t xml:space="preserve"> (</w:t>
-      </w:r>
-      <w:r>
-        <w:t>jesteśmy uczniami dopiero drugiej klasy szkoły ponadpodstawowej, a więc wymagało to od nas samokształcenia w bardzo wysokim stopniu</w:t>
-      </w:r>
-      <w:r>
-        <w:t>)</w:t>
+        <w:t xml:space="preserve"> (jesteśmy uczniami dopiero drugiej klasy szkoły ponadpodstawowej, a więc wymagało to od nas samokształcenia w bardzo wysokim stopniu)</w:t>
       </w:r>
       <w:r>
         <w:t xml:space="preserve">, </w:t>
@@ -913,10 +516,6 @@
     </w:sectPr>
   </w:body>
 </w:document>
-</file>
-
-<file path=word/numbering.xml><?xml version="1.0" encoding="utf-8"?>
-<w:numbering xmlns:wpc="http://schemas.microsoft.com/office/word/2010/wordprocessingCanvas" xmlns:cx="http://schemas.microsoft.com/office/drawing/2014/chartex" xmlns:cx1="http://schemas.microsoft.com/office/drawing/2015/9/8/chartex" xmlns:cx2="http://schemas.microsoft.com/office/drawing/2015/10/21/chartex" xmlns:cx3="http://schemas.microsoft.com/office/drawing/2016/5/9/chartex" xmlns:cx4="http://schemas.microsoft.com/office/drawing/2016/5/10/chartex" xmlns:cx5="http://schemas.microsoft.com/office/drawing/2016/5/11/chartex" xmlns:cx6="http://schemas.microsoft.com/office/drawing/2016/5/12/chartex" xmlns:cx7="http://schemas.microsoft.com/office/drawing/2016/5/13/chartex" xmlns:cx8="http://schemas.microsoft.com/office/drawing/2016/5/14/chartex" xmlns:mc="http://schemas.openxmlformats.org/markup-compatibility/2006" xmlns:aink="http://schemas.microsoft.com/office/drawing/2016/ink" xmlns:am3d="http://schemas.microsoft.com/office/drawing/2017/model3d" xmlns:o="urn:schemas-microsoft-com:office:office" xmlns:oel="http://schemas.microsoft.com/office/2019/extlst" xmlns:r="http://schemas.openxmlformats.org/officeDocument/2006/relationships" xmlns:m="http://schemas.openxmlformats.org/officeDocument/2006/math" xmlns:v="urn:schemas-microsoft-com:vml" xmlns:wp14="http://schemas.microsoft.com/office/word/2010/wordprocessingDrawing" xmlns:wp="http://schemas.openxmlformats.org/drawingml/2006/wordprocessingDrawing" xmlns:w10="urn:schemas-microsoft-com:office:word" xmlns:w="http://schemas.openxmlformats.org/wordprocessingml/2006/main" xmlns:w14="http://schemas.microsoft.com/office/word/2010/wordml" xmlns:w15="http://schemas.microsoft.com/office/word/2012/wordml" xmlns:w16cex="http://schemas.microsoft.com/office/word/2018/wordml/cex" xmlns:w16cid="http://schemas.microsoft.com/office/word/2016/wordml/cid" xmlns:w16="http://schemas.microsoft.com/office/word/2018/wordml" xmlns:w16sdtdh="http://schemas.microsoft.com/office/word/2020/wordml/sdtdatahash" xmlns:w16se="http://schemas.microsoft.com/office/word/2015/wordml/symex" xmlns:wpg="http://schemas.microsoft.com/office/word/2010/wordprocessingGroup" xmlns:wpi="http://schemas.microsoft.com/office/word/2010/wordprocessingInk" xmlns:wne="http://schemas.microsoft.com/office/word/2006/wordml" xmlns:wps="http://schemas.microsoft.com/office/word/2010/wordprocessingShape" mc:Ignorable="w14 w15 w16se w16cid w16 w16cex w16sdtdh wp14"/>
 </file>
 
 <file path=word/styles.xml><?xml version="1.0" encoding="utf-8"?>
@@ -1389,6 +988,7 @@
   <w:style w:type="character" w:default="1" w:styleId="Domylnaczcionkaakapitu">
     <w:name w:val="Default Paragraph Font"/>
     <w:uiPriority w:val="1"/>
+    <w:semiHidden/>
     <w:unhideWhenUsed/>
   </w:style>
   <w:style w:type="table" w:default="1" w:styleId="Standardowy">

</xml_diff>